<commit_message>
update as lab2 commnet
</commit_message>
<xml_diff>
--- a/Lab2.2/Usecase/PlantUML code.docx
+++ b/Lab2.2/Usecase/PlantUML code.docx
@@ -11,13 +11,31 @@
           <w:szCs w:val="32"/>
         </w:rPr>
       </w:pPr>
+      <w:proofErr w:type="spellStart"/>
       <w:r>
         <w:rPr>
           <w:b/>
           <w:sz w:val="32"/>
           <w:szCs w:val="32"/>
         </w:rPr>
-        <w:t>USE-CASE</w:t>
+        <w:t>l</w:t>
+      </w:r>
+      <w:r>
+        <w:rPr>
+          <w:b/>
+          <w:sz w:val="32"/>
+          <w:szCs w:val="32"/>
+        </w:rPr>
+        <w:t>USE</w:t>
+      </w:r>
+      <w:proofErr w:type="spellEnd"/>
+      <w:r>
+        <w:rPr>
+          <w:b/>
+          <w:sz w:val="32"/>
+          <w:szCs w:val="32"/>
+        </w:rPr>
+        <w:t>-CASE</w:t>
       </w:r>
       <w:r>
         <w:rPr>
@@ -52,6 +70,27 @@
           <w:sz w:val="32"/>
           <w:szCs w:val="32"/>
         </w:rPr>
+        <w:t>quản lí</w:t>
+      </w:r>
+      <w:r>
+        <w:rPr>
+          <w:sz w:val="32"/>
+          <w:szCs w:val="32"/>
+        </w:rPr>
+        <w:t xml:space="preserve"> thông tin người bán + </w:t>
+      </w:r>
+      <w:r>
+        <w:rPr>
+          <w:sz w:val="32"/>
+          <w:szCs w:val="32"/>
+        </w:rPr>
+        <w:t xml:space="preserve">quản lí </w:t>
+      </w:r>
+      <w:r>
+        <w:rPr>
+          <w:sz w:val="32"/>
+          <w:szCs w:val="32"/>
+        </w:rPr>
         <w:t>quả</w:t>
       </w:r>
       <w:r>
@@ -59,36 +98,6 @@
           <w:sz w:val="32"/>
           <w:szCs w:val="32"/>
         </w:rPr>
-        <w:t>n lí</w:t>
-      </w:r>
-      <w:r>
-        <w:rPr>
-          <w:sz w:val="32"/>
-          <w:szCs w:val="32"/>
-        </w:rPr>
-        <w:t xml:space="preserve"> thông tin người bán + </w:t>
-      </w:r>
-      <w:r>
-        <w:rPr>
-          <w:sz w:val="32"/>
-          <w:szCs w:val="32"/>
-        </w:rPr>
-        <w:t xml:space="preserve">quản lí </w:t>
-      </w:r>
-      <w:bookmarkStart w:id="0" w:name="_GoBack"/>
-      <w:bookmarkEnd w:id="0"/>
-      <w:r>
-        <w:rPr>
-          <w:sz w:val="32"/>
-          <w:szCs w:val="32"/>
-        </w:rPr>
-        <w:t>quả</w:t>
-      </w:r>
-      <w:r>
-        <w:rPr>
-          <w:sz w:val="32"/>
-          <w:szCs w:val="32"/>
-        </w:rPr>
         <w:t>ng cáo</w:t>
       </w:r>
     </w:p>
@@ -211,6 +220,9 @@
     <w:p>
       <w:pPr>
         <w:pStyle w:val="ListParagraph"/>
+        <w:tabs>
+          <w:tab w:val="left" w:pos="7800"/>
+        </w:tabs>
         <w:rPr>
           <w:sz w:val="32"/>
           <w:szCs w:val="32"/>
@@ -231,6 +243,13 @@
           <w:szCs w:val="32"/>
         </w:rPr>
         <w:t xml:space="preserve"> "Kiểm tra thông tin định dạng" as uc3</w:t>
+      </w:r>
+      <w:r>
+        <w:rPr>
+          <w:sz w:val="32"/>
+          <w:szCs w:val="32"/>
+        </w:rPr>
+        <w:tab/>
       </w:r>
     </w:p>
     <w:p>
@@ -1376,14 +1395,7 @@
           <w:sz w:val="32"/>
           <w:szCs w:val="32"/>
         </w:rPr>
-        <w:t>quả</w:t>
-      </w:r>
-      <w:r>
-        <w:rPr>
-          <w:sz w:val="32"/>
-          <w:szCs w:val="32"/>
-        </w:rPr>
-        <w:t>n lí</w:t>
+        <w:t>quản lí</w:t>
       </w:r>
       <w:r>
         <w:rPr>
@@ -1898,21 +1910,7 @@
           <w:sz w:val="32"/>
           <w:szCs w:val="32"/>
         </w:rPr>
-        <w:t xml:space="preserve">actor </w:t>
-      </w:r>
-      <w:r>
-        <w:rPr>
-          <w:sz w:val="32"/>
-          <w:szCs w:val="32"/>
-        </w:rPr>
-        <w:t>Staff</w:t>
-      </w:r>
-      <w:r>
-        <w:rPr>
-          <w:sz w:val="32"/>
-          <w:szCs w:val="32"/>
-        </w:rPr>
-        <w:t xml:space="preserve"> as </w:t>
+        <w:t xml:space="preserve">actor Staff as </w:t>
       </w:r>
       <w:proofErr w:type="spellStart"/>
       <w:r>
@@ -2298,6 +2296,56 @@
           <w:sz w:val="32"/>
           <w:szCs w:val="32"/>
         </w:rPr>
+        <w:t>cus</w:t>
+      </w:r>
+      <w:proofErr w:type="spellEnd"/>
+      <w:r>
+        <w:rPr>
+          <w:sz w:val="32"/>
+          <w:szCs w:val="32"/>
+        </w:rPr>
+        <w:t xml:space="preserve"> --|&gt; </w:t>
+      </w:r>
+      <w:proofErr w:type="spellStart"/>
+      <w:r>
+        <w:rPr>
+          <w:sz w:val="32"/>
+          <w:szCs w:val="32"/>
+        </w:rPr>
+        <w:t>emp</w:t>
+      </w:r>
+      <w:proofErr w:type="spellEnd"/>
+      <w:r>
+        <w:rPr>
+          <w:sz w:val="32"/>
+          <w:szCs w:val="32"/>
+        </w:rPr>
+        <w:t>: inherited</w:t>
+      </w:r>
+    </w:p>
+    <w:p>
+      <w:pPr>
+        <w:pStyle w:val="ListParagraph"/>
+        <w:rPr>
+          <w:sz w:val="32"/>
+          <w:szCs w:val="32"/>
+        </w:rPr>
+      </w:pPr>
+    </w:p>
+    <w:p>
+      <w:pPr>
+        <w:pStyle w:val="ListParagraph"/>
+        <w:rPr>
+          <w:sz w:val="32"/>
+          <w:szCs w:val="32"/>
+        </w:rPr>
+      </w:pPr>
+      <w:proofErr w:type="spellStart"/>
+      <w:r>
+        <w:rPr>
+          <w:sz w:val="32"/>
+          <w:szCs w:val="32"/>
+        </w:rPr>
         <w:t>sta</w:t>
       </w:r>
       <w:proofErr w:type="spellEnd"/>
@@ -2572,72 +2620,6 @@
           <w:szCs w:val="32"/>
         </w:rPr>
       </w:pPr>
-      <w:proofErr w:type="spellStart"/>
-      <w:r>
-        <w:rPr>
-          <w:sz w:val="32"/>
-          <w:szCs w:val="32"/>
-        </w:rPr>
-        <w:t>cus</w:t>
-      </w:r>
-      <w:proofErr w:type="spellEnd"/>
-      <w:r>
-        <w:rPr>
-          <w:sz w:val="32"/>
-          <w:szCs w:val="32"/>
-        </w:rPr>
-        <w:t>--&gt; uc5</w:t>
-      </w:r>
-    </w:p>
-    <w:p>
-      <w:pPr>
-        <w:pStyle w:val="ListParagraph"/>
-        <w:rPr>
-          <w:sz w:val="32"/>
-          <w:szCs w:val="32"/>
-        </w:rPr>
-      </w:pPr>
-      <w:proofErr w:type="spellStart"/>
-      <w:r>
-        <w:rPr>
-          <w:sz w:val="32"/>
-          <w:szCs w:val="32"/>
-        </w:rPr>
-        <w:t>cus</w:t>
-      </w:r>
-      <w:proofErr w:type="spellEnd"/>
-      <w:r>
-        <w:rPr>
-          <w:sz w:val="32"/>
-          <w:szCs w:val="32"/>
-        </w:rPr>
-        <w:t>--&gt; uc6</w:t>
-      </w:r>
-    </w:p>
-    <w:p>
-      <w:pPr>
-        <w:pStyle w:val="ListParagraph"/>
-        <w:rPr>
-          <w:sz w:val="32"/>
-          <w:szCs w:val="32"/>
-        </w:rPr>
-      </w:pPr>
-      <w:proofErr w:type="spellStart"/>
-      <w:r>
-        <w:rPr>
-          <w:sz w:val="32"/>
-          <w:szCs w:val="32"/>
-        </w:rPr>
-        <w:t>cus</w:t>
-      </w:r>
-      <w:proofErr w:type="spellEnd"/>
-      <w:r>
-        <w:rPr>
-          <w:sz w:val="32"/>
-          <w:szCs w:val="32"/>
-        </w:rPr>
-        <w:t>--&gt; uc7</w:t>
-      </w:r>
     </w:p>
     <w:p>
       <w:pPr>
@@ -2886,21 +2868,7 @@
           <w:sz w:val="32"/>
           <w:szCs w:val="32"/>
         </w:rPr>
-        <w:t xml:space="preserve">actor </w:t>
-      </w:r>
-      <w:r>
-        <w:rPr>
-          <w:sz w:val="32"/>
-          <w:szCs w:val="32"/>
-        </w:rPr>
-        <w:t>Staff</w:t>
-      </w:r>
-      <w:r>
-        <w:rPr>
-          <w:sz w:val="32"/>
-          <w:szCs w:val="32"/>
-        </w:rPr>
-        <w:t xml:space="preserve"> as </w:t>
+        <w:t xml:space="preserve">actor Staff as </w:t>
       </w:r>
       <w:proofErr w:type="spellStart"/>
       <w:r>
@@ -2932,25 +2900,195 @@
           <w:sz w:val="32"/>
           <w:szCs w:val="32"/>
         </w:rPr>
-        <w:t>actor System as sys</w:t>
-      </w:r>
-    </w:p>
-    <w:p>
-      <w:pPr>
-        <w:pStyle w:val="ListParagraph"/>
-        <w:rPr>
-          <w:sz w:val="32"/>
-          <w:szCs w:val="32"/>
-        </w:rPr>
-      </w:pPr>
+        <w:t xml:space="preserve">actor Customer as </w:t>
+      </w:r>
+      <w:proofErr w:type="spellStart"/>
+      <w:r>
+        <w:rPr>
+          <w:sz w:val="32"/>
+          <w:szCs w:val="32"/>
+        </w:rPr>
+        <w:t>cus</w:t>
+      </w:r>
+      <w:bookmarkStart w:id="0" w:name="_GoBack"/>
+      <w:bookmarkEnd w:id="0"/>
+      <w:proofErr w:type="spellEnd"/>
+    </w:p>
+    <w:p>
+      <w:pPr>
+        <w:pStyle w:val="ListParagraph"/>
+        <w:rPr>
+          <w:sz w:val="32"/>
+          <w:szCs w:val="32"/>
+        </w:rPr>
+      </w:pPr>
+      <w:proofErr w:type="spellStart"/>
       <w:r>
         <w:rPr>
           <w:sz w:val="32"/>
           <w:szCs w:val="32"/>
         </w:rPr>
         <w:lastRenderedPageBreak/>
-        <w:t xml:space="preserve">actor Customer as </w:t>
-      </w:r>
+        <w:t>usecase</w:t>
+      </w:r>
+      <w:proofErr w:type="spellEnd"/>
+      <w:r>
+        <w:rPr>
+          <w:sz w:val="32"/>
+          <w:szCs w:val="32"/>
+        </w:rPr>
+        <w:t xml:space="preserve"> "Lập danh sách đen khách hàng" as uc1</w:t>
+      </w:r>
+    </w:p>
+    <w:p>
+      <w:pPr>
+        <w:pStyle w:val="ListParagraph"/>
+        <w:rPr>
+          <w:sz w:val="32"/>
+          <w:szCs w:val="32"/>
+        </w:rPr>
+      </w:pPr>
+      <w:proofErr w:type="spellStart"/>
+      <w:r>
+        <w:rPr>
+          <w:sz w:val="32"/>
+          <w:szCs w:val="32"/>
+        </w:rPr>
+        <w:t>usecase</w:t>
+      </w:r>
+      <w:proofErr w:type="spellEnd"/>
+      <w:r>
+        <w:rPr>
+          <w:sz w:val="32"/>
+          <w:szCs w:val="32"/>
+        </w:rPr>
+        <w:t xml:space="preserve"> "Tính điểm khách hàng" as uc2</w:t>
+      </w:r>
+    </w:p>
+    <w:p>
+      <w:pPr>
+        <w:pStyle w:val="ListParagraph"/>
+        <w:rPr>
+          <w:sz w:val="32"/>
+          <w:szCs w:val="32"/>
+        </w:rPr>
+      </w:pPr>
+      <w:proofErr w:type="spellStart"/>
+      <w:r>
+        <w:rPr>
+          <w:sz w:val="32"/>
+          <w:szCs w:val="32"/>
+        </w:rPr>
+        <w:t>usecase</w:t>
+      </w:r>
+      <w:proofErr w:type="spellEnd"/>
+      <w:r>
+        <w:rPr>
+          <w:sz w:val="32"/>
+          <w:szCs w:val="32"/>
+        </w:rPr>
+        <w:t xml:space="preserve"> "CRUD Thông tin cá nhân" as uc3</w:t>
+      </w:r>
+    </w:p>
+    <w:p>
+      <w:pPr>
+        <w:pStyle w:val="ListParagraph"/>
+        <w:rPr>
+          <w:sz w:val="32"/>
+          <w:szCs w:val="32"/>
+        </w:rPr>
+      </w:pPr>
+      <w:proofErr w:type="spellStart"/>
+      <w:r>
+        <w:rPr>
+          <w:sz w:val="32"/>
+          <w:szCs w:val="32"/>
+        </w:rPr>
+        <w:t>usecase</w:t>
+      </w:r>
+      <w:proofErr w:type="spellEnd"/>
+      <w:r>
+        <w:rPr>
+          <w:sz w:val="32"/>
+          <w:szCs w:val="32"/>
+        </w:rPr>
+        <w:t xml:space="preserve"> "Kiểm tra định dạng thông tin" as uc4</w:t>
+      </w:r>
+    </w:p>
+    <w:p>
+      <w:pPr>
+        <w:pStyle w:val="ListParagraph"/>
+        <w:rPr>
+          <w:sz w:val="32"/>
+          <w:szCs w:val="32"/>
+        </w:rPr>
+      </w:pPr>
+    </w:p>
+    <w:p>
+      <w:pPr>
+        <w:pStyle w:val="ListParagraph"/>
+        <w:rPr>
+          <w:sz w:val="32"/>
+          <w:szCs w:val="32"/>
+        </w:rPr>
+      </w:pPr>
+      <w:proofErr w:type="spellStart"/>
+      <w:r>
+        <w:rPr>
+          <w:sz w:val="32"/>
+          <w:szCs w:val="32"/>
+        </w:rPr>
+        <w:t>sta</w:t>
+      </w:r>
+      <w:proofErr w:type="spellEnd"/>
+      <w:r>
+        <w:rPr>
+          <w:sz w:val="32"/>
+          <w:szCs w:val="32"/>
+        </w:rPr>
+        <w:t xml:space="preserve"> --&gt; uc1</w:t>
+      </w:r>
+    </w:p>
+    <w:p>
+      <w:pPr>
+        <w:pStyle w:val="ListParagraph"/>
+        <w:rPr>
+          <w:sz w:val="32"/>
+          <w:szCs w:val="32"/>
+        </w:rPr>
+      </w:pPr>
+      <w:r>
+        <w:rPr>
+          <w:sz w:val="32"/>
+          <w:szCs w:val="32"/>
+        </w:rPr>
+        <w:t>uc2</w:t>
+      </w:r>
+      <w:proofErr w:type="gramStart"/>
+      <w:r>
+        <w:rPr>
+          <w:sz w:val="32"/>
+          <w:szCs w:val="32"/>
+        </w:rPr>
+        <w:t xml:space="preserve"> ..</w:t>
+      </w:r>
+      <w:proofErr w:type="gramEnd"/>
+      <w:r>
+        <w:rPr>
+          <w:sz w:val="32"/>
+          <w:szCs w:val="32"/>
+        </w:rPr>
+        <w:t>&gt; uc1 : extend</w:t>
+      </w:r>
+    </w:p>
+    <w:p>
+      <w:pPr>
+        <w:pStyle w:val="ListParagraph"/>
+        <w:rPr>
+          <w:sz w:val="32"/>
+          <w:szCs w:val="32"/>
+        </w:rPr>
+      </w:pPr>
       <w:proofErr w:type="spellStart"/>
       <w:r>
         <w:rPr>
@@ -2960,155 +3098,28 @@
         <w:t>cus</w:t>
       </w:r>
       <w:proofErr w:type="spellEnd"/>
-    </w:p>
-    <w:p>
-      <w:pPr>
-        <w:pStyle w:val="ListParagraph"/>
-        <w:rPr>
-          <w:sz w:val="32"/>
-          <w:szCs w:val="32"/>
-        </w:rPr>
-      </w:pPr>
-      <w:proofErr w:type="spellStart"/>
-      <w:r>
-        <w:rPr>
-          <w:sz w:val="32"/>
-          <w:szCs w:val="32"/>
-        </w:rPr>
-        <w:t>usecase</w:t>
-      </w:r>
-      <w:proofErr w:type="spellEnd"/>
-      <w:r>
-        <w:rPr>
-          <w:sz w:val="32"/>
-          <w:szCs w:val="32"/>
-        </w:rPr>
-        <w:t xml:space="preserve"> "Danh sách đen khách hàng" as uc1</w:t>
-      </w:r>
-    </w:p>
-    <w:p>
-      <w:pPr>
-        <w:pStyle w:val="ListParagraph"/>
-        <w:rPr>
-          <w:sz w:val="32"/>
-          <w:szCs w:val="32"/>
-        </w:rPr>
-      </w:pPr>
-      <w:proofErr w:type="spellStart"/>
-      <w:r>
-        <w:rPr>
-          <w:sz w:val="32"/>
-          <w:szCs w:val="32"/>
-        </w:rPr>
-        <w:t>usecase</w:t>
-      </w:r>
-      <w:proofErr w:type="spellEnd"/>
-      <w:r>
-        <w:rPr>
-          <w:sz w:val="32"/>
-          <w:szCs w:val="32"/>
-        </w:rPr>
-        <w:t xml:space="preserve"> "Tính điểm khách hàng" as uc2</w:t>
-      </w:r>
-    </w:p>
-    <w:p>
-      <w:pPr>
-        <w:pStyle w:val="ListParagraph"/>
-        <w:rPr>
-          <w:sz w:val="32"/>
-          <w:szCs w:val="32"/>
-        </w:rPr>
-      </w:pPr>
-      <w:proofErr w:type="spellStart"/>
-      <w:r>
-        <w:rPr>
-          <w:sz w:val="32"/>
-          <w:szCs w:val="32"/>
-        </w:rPr>
-        <w:t>usecase</w:t>
-      </w:r>
-      <w:proofErr w:type="spellEnd"/>
-      <w:r>
-        <w:rPr>
-          <w:sz w:val="32"/>
-          <w:szCs w:val="32"/>
-        </w:rPr>
-        <w:t xml:space="preserve"> "CRUD Thông tin cá nhân" as uc3</w:t>
-      </w:r>
-    </w:p>
-    <w:p>
-      <w:pPr>
-        <w:pStyle w:val="ListParagraph"/>
-        <w:rPr>
-          <w:sz w:val="32"/>
-          <w:szCs w:val="32"/>
-        </w:rPr>
-      </w:pPr>
-      <w:proofErr w:type="spellStart"/>
-      <w:r>
-        <w:rPr>
-          <w:sz w:val="32"/>
-          <w:szCs w:val="32"/>
-        </w:rPr>
-        <w:t>usecase</w:t>
-      </w:r>
-      <w:proofErr w:type="spellEnd"/>
-      <w:r>
-        <w:rPr>
-          <w:sz w:val="32"/>
-          <w:szCs w:val="32"/>
-        </w:rPr>
-        <w:t xml:space="preserve"> "Kiểm tra định dạng thông tin" as uc4</w:t>
-      </w:r>
-    </w:p>
-    <w:p>
-      <w:pPr>
-        <w:pStyle w:val="ListParagraph"/>
-        <w:rPr>
-          <w:sz w:val="32"/>
-          <w:szCs w:val="32"/>
-        </w:rPr>
-      </w:pPr>
-    </w:p>
-    <w:p>
-      <w:pPr>
-        <w:pStyle w:val="ListParagraph"/>
-        <w:rPr>
-          <w:sz w:val="32"/>
-          <w:szCs w:val="32"/>
-        </w:rPr>
-      </w:pPr>
-      <w:proofErr w:type="spellStart"/>
-      <w:r>
-        <w:rPr>
-          <w:sz w:val="32"/>
-          <w:szCs w:val="32"/>
-        </w:rPr>
-        <w:t>sta</w:t>
-      </w:r>
-      <w:proofErr w:type="spellEnd"/>
-      <w:r>
-        <w:rPr>
-          <w:sz w:val="32"/>
-          <w:szCs w:val="32"/>
-        </w:rPr>
-        <w:t xml:space="preserve"> --&gt; uc1</w:t>
-      </w:r>
-    </w:p>
-    <w:p>
-      <w:pPr>
-        <w:pStyle w:val="ListParagraph"/>
-        <w:rPr>
-          <w:sz w:val="32"/>
-          <w:szCs w:val="32"/>
-        </w:rPr>
-      </w:pPr>
-      <w:r>
-        <w:rPr>
-          <w:sz w:val="32"/>
-          <w:szCs w:val="32"/>
-        </w:rPr>
-        <w:t>uc2</w:t>
+      <w:r>
+        <w:rPr>
+          <w:sz w:val="32"/>
+          <w:szCs w:val="32"/>
+        </w:rPr>
+        <w:t xml:space="preserve"> --&gt; uc3</w:t>
+      </w:r>
+    </w:p>
+    <w:p>
+      <w:pPr>
+        <w:pStyle w:val="ListParagraph"/>
+        <w:rPr>
+          <w:sz w:val="32"/>
+          <w:szCs w:val="32"/>
+        </w:rPr>
+      </w:pPr>
+      <w:r>
+        <w:rPr>
+          <w:sz w:val="32"/>
+          <w:szCs w:val="32"/>
+        </w:rPr>
+        <w:t>uc3</w:t>
       </w:r>
       <w:proofErr w:type="gramStart"/>
       <w:r>
@@ -3124,64 +3135,57 @@
           <w:sz w:val="32"/>
           <w:szCs w:val="32"/>
         </w:rPr>
-        <w:t>&gt; uc1 :extend</w:t>
-      </w:r>
-    </w:p>
-    <w:p>
-      <w:pPr>
-        <w:pStyle w:val="ListParagraph"/>
-        <w:rPr>
-          <w:sz w:val="32"/>
-          <w:szCs w:val="32"/>
-        </w:rPr>
-      </w:pPr>
-      <w:r>
-        <w:rPr>
-          <w:sz w:val="32"/>
-          <w:szCs w:val="32"/>
-        </w:rPr>
-        <w:t>sys --&gt; uc2</w:t>
-      </w:r>
-    </w:p>
-    <w:p>
-      <w:pPr>
-        <w:pStyle w:val="ListParagraph"/>
-        <w:rPr>
-          <w:sz w:val="32"/>
-          <w:szCs w:val="32"/>
-        </w:rPr>
-      </w:pPr>
-      <w:proofErr w:type="spellStart"/>
-      <w:r>
-        <w:rPr>
-          <w:sz w:val="32"/>
-          <w:szCs w:val="32"/>
-        </w:rPr>
-        <w:t>cus</w:t>
-      </w:r>
-      <w:proofErr w:type="spellEnd"/>
-      <w:r>
-        <w:rPr>
-          <w:sz w:val="32"/>
-          <w:szCs w:val="32"/>
-        </w:rPr>
-        <w:t xml:space="preserve"> --&gt; uc3</w:t>
-      </w:r>
-    </w:p>
-    <w:p>
-      <w:pPr>
-        <w:pStyle w:val="ListParagraph"/>
-        <w:rPr>
-          <w:sz w:val="32"/>
-          <w:szCs w:val="32"/>
-        </w:rPr>
-      </w:pPr>
-      <w:r>
-        <w:rPr>
-          <w:sz w:val="32"/>
-          <w:szCs w:val="32"/>
-        </w:rPr>
-        <w:t>uc3</w:t>
+        <w:t>&gt; uc4 : include</w:t>
+      </w:r>
+    </w:p>
+    <w:p>
+      <w:pPr>
+        <w:pStyle w:val="ListParagraph"/>
+        <w:rPr>
+          <w:sz w:val="32"/>
+          <w:szCs w:val="32"/>
+        </w:rPr>
+      </w:pPr>
+    </w:p>
+    <w:p>
+      <w:pPr>
+        <w:pStyle w:val="ListParagraph"/>
+        <w:rPr>
+          <w:sz w:val="32"/>
+          <w:szCs w:val="32"/>
+        </w:rPr>
+      </w:pPr>
+      <w:r>
+        <w:rPr>
+          <w:sz w:val="32"/>
+          <w:szCs w:val="32"/>
+        </w:rPr>
+        <w:t>note "Hệ thống tự động tính điểm khách hàng" as n2</w:t>
+      </w:r>
+    </w:p>
+    <w:p>
+      <w:pPr>
+        <w:pStyle w:val="ListParagraph"/>
+        <w:rPr>
+          <w:sz w:val="32"/>
+          <w:szCs w:val="32"/>
+        </w:rPr>
+      </w:pPr>
+    </w:p>
+    <w:p>
+      <w:pPr>
+        <w:pStyle w:val="ListParagraph"/>
+        <w:rPr>
+          <w:sz w:val="32"/>
+          <w:szCs w:val="32"/>
+        </w:rPr>
+      </w:pPr>
+      <w:r>
+        <w:rPr>
+          <w:sz w:val="32"/>
+          <w:szCs w:val="32"/>
+        </w:rPr>
+        <w:t>n2</w:t>
       </w:r>
       <w:proofErr w:type="gramStart"/>
       <w:r>
@@ -3197,8 +3201,33 @@
           <w:sz w:val="32"/>
           <w:szCs w:val="32"/>
         </w:rPr>
-        <w:t>&gt; uc4 : include</w:t>
-      </w:r>
+        <w:t xml:space="preserve"> uc1</w:t>
+      </w:r>
+    </w:p>
+    <w:p>
+      <w:pPr>
+        <w:pStyle w:val="ListParagraph"/>
+        <w:rPr>
+          <w:sz w:val="32"/>
+          <w:szCs w:val="32"/>
+        </w:rPr>
+      </w:pPr>
+      <w:r>
+        <w:rPr>
+          <w:sz w:val="32"/>
+          <w:szCs w:val="32"/>
+        </w:rPr>
+        <w:t>@</w:t>
+      </w:r>
+      <w:proofErr w:type="spellStart"/>
+      <w:r>
+        <w:rPr>
+          <w:sz w:val="32"/>
+          <w:szCs w:val="32"/>
+        </w:rPr>
+        <w:t>enduml</w:t>
+      </w:r>
+      <w:proofErr w:type="spellEnd"/>
     </w:p>
     <w:p>
       <w:pPr>
@@ -3242,14 +3271,7 @@
           <w:sz w:val="32"/>
           <w:szCs w:val="32"/>
         </w:rPr>
-        <w:t xml:space="preserve">Use case quản lí </w:t>
-      </w:r>
-      <w:r>
-        <w:rPr>
-          <w:sz w:val="32"/>
-          <w:szCs w:val="32"/>
-        </w:rPr>
-        <w:t>khuyến mãi</w:t>
+        <w:t>Use case quản lí khuyến mãi</w:t>
       </w:r>
     </w:p>
     <w:p>
@@ -3647,7 +3669,6 @@
           <w:sz w:val="32"/>
           <w:szCs w:val="32"/>
         </w:rPr>
-        <w:lastRenderedPageBreak/>
         <w:t>uc4</w:t>
       </w:r>
       <w:proofErr w:type="gramStart"/>
@@ -4317,6 +4338,7 @@
           <w:sz w:val="32"/>
           <w:szCs w:val="32"/>
         </w:rPr>
+        <w:lastRenderedPageBreak/>
         <w:t>uc3</w:t>
       </w:r>
       <w:proofErr w:type="gramStart"/>
@@ -4413,7 +4435,6 @@
           <w:sz w:val="32"/>
           <w:szCs w:val="32"/>
         </w:rPr>
-        <w:lastRenderedPageBreak/>
         <w:t>uc4</w:t>
       </w:r>
       <w:proofErr w:type="gramStart"/>
@@ -5014,14 +5035,7 @@
           <w:sz w:val="32"/>
           <w:szCs w:val="32"/>
         </w:rPr>
-        <w:t xml:space="preserve">Use case </w:t>
-      </w:r>
-      <w:r>
-        <w:rPr>
-          <w:sz w:val="32"/>
-          <w:szCs w:val="32"/>
-        </w:rPr>
-        <w:t>quản lí tài khoản phân quyền:</w:t>
+        <w:t>Use case quản lí tài khoản phân quyền:</w:t>
       </w:r>
     </w:p>
     <w:p>
@@ -5137,7 +5151,6 @@
           <w:sz w:val="32"/>
           <w:szCs w:val="32"/>
         </w:rPr>
-        <w:lastRenderedPageBreak/>
         <w:t xml:space="preserve">actor Staff as </w:t>
       </w:r>
       <w:proofErr w:type="spellStart"/>
@@ -5738,14 +5751,7 @@
           <w:sz w:val="32"/>
           <w:szCs w:val="32"/>
         </w:rPr>
-        <w:t xml:space="preserve">Use case quản lí </w:t>
-      </w:r>
-      <w:r>
-        <w:rPr>
-          <w:sz w:val="32"/>
-          <w:szCs w:val="32"/>
-        </w:rPr>
-        <w:t>tin nhắn:</w:t>
+        <w:t>Use case quản lí tin nhắn:</w:t>
       </w:r>
     </w:p>
     <w:p>
@@ -5861,7 +5867,6 @@
           <w:sz w:val="32"/>
           <w:szCs w:val="32"/>
         </w:rPr>
-        <w:lastRenderedPageBreak/>
         <w:t xml:space="preserve">actor Customer as </w:t>
       </w:r>
       <w:proofErr w:type="spellStart"/>
@@ -6285,14 +6290,7 @@
           <w:sz w:val="32"/>
           <w:szCs w:val="32"/>
         </w:rPr>
-        <w:t>Use case quản lí</w:t>
-      </w:r>
-      <w:r>
-        <w:rPr>
-          <w:sz w:val="32"/>
-          <w:szCs w:val="32"/>
-        </w:rPr>
-        <w:t xml:space="preserve"> đơn vị vận chuyển</w:t>
+        <w:t>Use case quản lí đơn vị vận chuyển</w:t>
       </w:r>
     </w:p>
     <w:p>
@@ -6449,32 +6447,7 @@
           <w:sz w:val="32"/>
           <w:szCs w:val="32"/>
         </w:rPr>
-        <w:t xml:space="preserve"> "Kết nối API với bên vận chuyển" as uc2</w:t>
-      </w:r>
-    </w:p>
-    <w:p>
-      <w:pPr>
-        <w:pStyle w:val="ListParagraph"/>
-        <w:rPr>
-          <w:sz w:val="32"/>
-          <w:szCs w:val="32"/>
-        </w:rPr>
-      </w:pPr>
-      <w:proofErr w:type="spellStart"/>
-      <w:r>
-        <w:rPr>
-          <w:sz w:val="32"/>
-          <w:szCs w:val="32"/>
-        </w:rPr>
-        <w:t>usecase</w:t>
-      </w:r>
-      <w:proofErr w:type="spellEnd"/>
-      <w:r>
-        <w:rPr>
-          <w:sz w:val="32"/>
-          <w:szCs w:val="32"/>
-        </w:rPr>
-        <w:t xml:space="preserve"> "Nhập link API lấy data đã xây của bên development " as uc3</w:t>
+        <w:t xml:space="preserve"> "Cập nhật trạng thái vận chuyển" as uc2</w:t>
       </w:r>
     </w:p>
     <w:p>
@@ -6533,6 +6506,7 @@
           <w:sz w:val="32"/>
           <w:szCs w:val="32"/>
         </w:rPr>
+        <w:lastRenderedPageBreak/>
         <w:t>uc1</w:t>
       </w:r>
       <w:proofErr w:type="gramStart"/>
@@ -6565,40 +6539,7 @@
           <w:sz w:val="32"/>
           <w:szCs w:val="32"/>
         </w:rPr>
-        <w:lastRenderedPageBreak/>
-        <w:t>uc2 --&gt; del</w:t>
-      </w:r>
-    </w:p>
-    <w:p>
-      <w:pPr>
-        <w:pStyle w:val="ListParagraph"/>
-        <w:rPr>
-          <w:sz w:val="32"/>
-          <w:szCs w:val="32"/>
-        </w:rPr>
-      </w:pPr>
-      <w:r>
-        <w:rPr>
-          <w:sz w:val="32"/>
-          <w:szCs w:val="32"/>
-        </w:rPr>
-        <w:t>uc2</w:t>
-      </w:r>
-      <w:proofErr w:type="gramStart"/>
-      <w:r>
-        <w:rPr>
-          <w:sz w:val="32"/>
-          <w:szCs w:val="32"/>
-        </w:rPr>
-        <w:t xml:space="preserve"> ..</w:t>
-      </w:r>
-      <w:proofErr w:type="gramEnd"/>
-      <w:r>
-        <w:rPr>
-          <w:sz w:val="32"/>
-          <w:szCs w:val="32"/>
-        </w:rPr>
-        <w:t>&gt; uc3: include</w:t>
+        <w:t>uc2 &lt;-- del</w:t>
       </w:r>
     </w:p>
     <w:p>
@@ -6625,33 +6566,6 @@
         <w:t>enduml</w:t>
       </w:r>
       <w:proofErr w:type="spellEnd"/>
-    </w:p>
-    <w:p>
-      <w:pPr>
-        <w:pStyle w:val="ListParagraph"/>
-        <w:rPr>
-          <w:sz w:val="32"/>
-          <w:szCs w:val="32"/>
-        </w:rPr>
-      </w:pPr>
-    </w:p>
-    <w:p>
-      <w:pPr>
-        <w:pStyle w:val="ListParagraph"/>
-        <w:rPr>
-          <w:sz w:val="32"/>
-          <w:szCs w:val="32"/>
-        </w:rPr>
-      </w:pPr>
-    </w:p>
-    <w:p>
-      <w:pPr>
-        <w:pStyle w:val="ListParagraph"/>
-        <w:rPr>
-          <w:sz w:val="32"/>
-          <w:szCs w:val="32"/>
-        </w:rPr>
-      </w:pPr>
     </w:p>
     <w:sectPr>
       <w:pgSz w:w="12240" w:h="15840"/>

</xml_diff>